<commit_message>
Add hyperlinks to keywords in resume
</commit_message>
<xml_diff>
--- a/Resume_Po Peng.docx
+++ b/Resume_Po Peng.docx
@@ -63,15 +63,18 @@
           <w:lang w:eastAsia="zh-TW"/>
         </w:rPr>
       </w:pPr>
-      <w:r>
-        <w:rPr>
-          <w:rFonts w:ascii="Cambria" w:eastAsiaTheme="minorEastAsia" w:hAnsi="Cambria" w:cs="Tahoma"/>
-          <w:b/>
-          <w:bCs/>
-          <w:lang w:eastAsia="zh-TW"/>
-        </w:rPr>
-        <w:t>Moxa</w:t>
-      </w:r>
+      <w:hyperlink r:id="rId7" w:history="1">
+        <w:r>
+          <w:rPr>
+            <w:rStyle w:val="a7"/>
+            <w:rFonts w:ascii="Cambria" w:eastAsiaTheme="minorEastAsia" w:hAnsi="Cambria" w:cs="Tahoma"/>
+            <w:b/>
+            <w:bCs/>
+            <w:lang w:eastAsia="zh-TW"/>
+          </w:rPr>
+          <w:t>Moxa</w:t>
+        </w:r>
+      </w:hyperlink>
       <w:r>
         <w:rPr>
           <w:rFonts w:ascii="Cambria" w:eastAsiaTheme="minorEastAsia" w:hAnsi="Cambria" w:cs="Tahoma" w:hint="eastAsia"/>
@@ -636,7 +639,7 @@
         </w:rPr>
         <w:t xml:space="preserve">for </w:t>
       </w:r>
-      <w:hyperlink r:id="rId7" w:history="1">
+      <w:hyperlink r:id="rId8" w:history="1">
         <w:r>
           <w:rPr>
             <w:rStyle w:val="a7"/>
@@ -697,7 +700,7 @@
         </w:rPr>
         <w:t xml:space="preserve">Built a customized full-stack solution for </w:t>
       </w:r>
-      <w:hyperlink r:id="rId8" w:history="1">
+      <w:hyperlink r:id="rId9" w:history="1">
         <w:r>
           <w:rPr>
             <w:rStyle w:val="a7"/>
@@ -973,7 +976,7 @@
         </w:rPr>
         <w:t xml:space="preserve">Led the software development of </w:t>
       </w:r>
-      <w:hyperlink r:id="rId9" w:history="1">
+      <w:hyperlink r:id="rId10" w:history="1">
         <w:r>
           <w:rPr>
             <w:rStyle w:val="a7"/>
@@ -1075,7 +1078,7 @@
         </w:rPr>
         <w:t xml:space="preserve"> </w:t>
       </w:r>
-      <w:hyperlink r:id="rId10" w:history="1">
+      <w:hyperlink r:id="rId11" w:history="1">
         <w:r>
           <w:rPr>
             <w:rStyle w:val="a7"/>
@@ -1964,22 +1967,105 @@
           <w:bCs/>
         </w:rPr>
       </w:pPr>
-      <w:r>
-        <w:rPr>
-          <w:rFonts w:ascii="Cambria" w:eastAsia="Times New Roman" w:hAnsi="Cambria" w:cs="Tahoma"/>
-          <w:b/>
-          <w:bCs/>
-        </w:rPr>
-        <w:t xml:space="preserve">Analysis of Call Admission Control Schemes for Secondary Users in </w:t>
-      </w:r>
-      <w:r>
-        <w:rPr>
-          <w:rFonts w:ascii="Cambria" w:eastAsiaTheme="minorEastAsia" w:hAnsi="Cambria" w:cs="Tahoma" w:hint="eastAsia"/>
-          <w:b/>
-          <w:bCs/>
-          <w:lang w:eastAsia="zh-TW"/>
-        </w:rPr>
-        <w:t>CRN</w:t>
+      <w:hyperlink r:id="rId12" w:history="1">
+        <w:r>
+          <w:rPr>
+            <w:rStyle w:val="a7"/>
+            <w:rFonts w:ascii="Cambria" w:eastAsia="Times New Roman" w:hAnsi="Cambria" w:cs="Tahoma"/>
+            <w:b/>
+            <w:bCs/>
+          </w:rPr>
+          <w:t xml:space="preserve">Analysis of Call Admission Control Schemes for Secondary Users in </w:t>
+        </w:r>
+        <w:r>
+          <w:rPr>
+            <w:rStyle w:val="a7"/>
+            <w:rFonts w:ascii="Cambria" w:eastAsiaTheme="minorEastAsia" w:hAnsi="Cambria" w:cs="Tahoma" w:hint="eastAsia"/>
+            <w:b/>
+            <w:bCs/>
+            <w:lang w:eastAsia="zh-TW"/>
+          </w:rPr>
+          <w:t>CRN</w:t>
+        </w:r>
+        <w:r>
+          <w:rPr>
+            <w:rStyle w:val="a7"/>
+            <w:rFonts w:ascii="Cambria" w:eastAsiaTheme="minorEastAsia" w:hAnsi="Cambria" w:cs="Tahoma" w:hint="eastAsia"/>
+            <w:b/>
+            <w:bCs/>
+            <w:lang w:eastAsia="zh-TW"/>
+          </w:rPr>
+          <w:t xml:space="preserve"> </w:t>
+        </w:r>
+        <w:r>
+          <w:rPr>
+            <w:rStyle w:val="a7"/>
+            <w:rFonts w:ascii="Cambria" w:eastAsia="Times New Roman" w:hAnsi="Cambria" w:cs="Tahoma"/>
+          </w:rPr>
+          <w:t xml:space="preserve">– </w:t>
+        </w:r>
+        <w:r>
+          <w:rPr>
+            <w:rStyle w:val="a7"/>
+            <w:rFonts w:ascii="Cambria" w:eastAsia="Times New Roman" w:hAnsi="Cambria" w:cs="Tahoma"/>
+            <w:i/>
+            <w:iCs/>
+            <w:sz w:val="21"/>
+            <w:szCs w:val="21"/>
+          </w:rPr>
+          <w:t>M.S. Thesis</w:t>
+        </w:r>
+      </w:hyperlink>
+      <w:r>
+        <w:rPr>
+          <w:rFonts w:ascii="Cambria" w:eastAsiaTheme="minorEastAsia" w:hAnsi="Cambria" w:cs="Tahoma" w:hint="eastAsia"/>
+          <w:b/>
+          <w:bCs/>
+          <w:lang w:eastAsia="zh-TW"/>
+        </w:rPr>
+        <w:t xml:space="preserve">    </w:t>
+      </w:r>
+      <w:r>
+        <w:rPr>
+          <w:rFonts w:ascii="Cambria" w:eastAsia="Times New Roman" w:hAnsi="Cambria" w:cs="Tahoma"/>
+          <w:b/>
+          <w:bCs/>
+        </w:rPr>
+        <w:t>Sep</w:t>
+      </w:r>
+      <w:r>
+        <w:rPr>
+          <w:rFonts w:ascii="Cambria" w:eastAsiaTheme="minorEastAsia" w:hAnsi="Cambria" w:cs="Tahoma" w:hint="eastAsia"/>
+          <w:b/>
+          <w:bCs/>
+          <w:lang w:eastAsia="zh-TW"/>
+        </w:rPr>
+        <w:t xml:space="preserve">. </w:t>
+      </w:r>
+      <w:r>
+        <w:rPr>
+          <w:rFonts w:ascii="Cambria" w:eastAsia="Times New Roman" w:hAnsi="Cambria" w:cs="Tahoma"/>
+          <w:b/>
+          <w:bCs/>
+        </w:rPr>
+        <w:t>201</w:t>
+      </w:r>
+      <w:r>
+        <w:rPr>
+          <w:rFonts w:ascii="Cambria" w:eastAsiaTheme="minorEastAsia" w:hAnsi="Cambria" w:cs="Tahoma" w:hint="eastAsia"/>
+          <w:b/>
+          <w:bCs/>
+          <w:lang w:eastAsia="zh-TW"/>
+        </w:rPr>
+        <w:t>9</w:t>
+      </w:r>
+      <w:r>
+        <w:rPr>
+          <w:rFonts w:ascii="Cambria" w:eastAsia="Times New Roman" w:hAnsi="Cambria" w:cs="Tahoma"/>
+          <w:b/>
+          <w:bCs/>
+        </w:rPr>
+        <w:t xml:space="preserve"> – Aug. </w:t>
       </w:r>
       <w:r>
         <w:rPr>
@@ -1993,8 +2079,174 @@
       <w:r>
         <w:rPr>
           <w:rFonts w:ascii="Cambria" w:eastAsia="Times New Roman" w:hAnsi="Cambria" w:cs="Tahoma"/>
-        </w:rPr>
-        <w:t xml:space="preserve">– </w:t>
+          <w:b/>
+          <w:bCs/>
+        </w:rPr>
+        <w:t>2020</w:t>
+      </w:r>
+    </w:p>
+    <w:p>
+      <w:pPr>
+        <w:spacing w:after="0" w:line="240" w:lineRule="auto"/>
+        <w:jc w:val="both"/>
+        <w:rPr>
+          <w:rFonts w:ascii="Cambria" w:eastAsiaTheme="minorEastAsia" w:hAnsi="Cambria" w:cs="Tahoma"/>
+          <w:b/>
+          <w:bCs/>
+          <w:sz w:val="2"/>
+          <w:szCs w:val="2"/>
+          <w:lang w:eastAsia="zh-TW"/>
+        </w:rPr>
+      </w:pPr>
+    </w:p>
+    <w:p>
+      <w:pPr>
+        <w:numPr>
+          <w:ilvl w:val="0"/>
+          <w:numId w:val="3"/>
+        </w:numPr>
+        <w:spacing w:after="0" w:line="240" w:lineRule="auto"/>
+        <w:jc w:val="both"/>
+        <w:rPr>
+          <w:rFonts w:ascii="Cambria" w:eastAsia="Times New Roman" w:hAnsi="Cambria" w:cs="Tahoma"/>
+        </w:rPr>
+      </w:pPr>
+      <w:r>
+        <w:rPr>
+          <w:rFonts w:ascii="Cambria" w:eastAsia="Times New Roman" w:hAnsi="Cambria" w:cs="Tahoma"/>
+        </w:rPr>
+        <w:t xml:space="preserve">Proposed a </w:t>
+      </w:r>
+      <w:r>
+        <w:rPr>
+          <w:rFonts w:ascii="Cambria" w:eastAsiaTheme="minorEastAsia" w:hAnsi="Cambria" w:cs="Tahoma" w:hint="eastAsia"/>
+          <w:lang w:eastAsia="zh-TW"/>
+        </w:rPr>
+        <w:t xml:space="preserve">novel </w:t>
+      </w:r>
+      <w:r>
+        <w:rPr>
+          <w:rFonts w:ascii="Cambria" w:eastAsia="Times New Roman" w:hAnsi="Cambria" w:cs="Tahoma"/>
+        </w:rPr>
+        <w:t>access mechanism for cognitive radio networks</w:t>
+      </w:r>
+      <w:r>
+        <w:rPr>
+          <w:rFonts w:ascii="Cambria" w:eastAsiaTheme="minorEastAsia" w:hAnsi="Cambria" w:cs="Tahoma" w:hint="eastAsia"/>
+          <w:lang w:eastAsia="zh-TW"/>
+        </w:rPr>
+        <w:t xml:space="preserve"> (CRN)</w:t>
+      </w:r>
+      <w:r>
+        <w:rPr>
+          <w:rFonts w:ascii="Cambria" w:eastAsia="Times New Roman" w:hAnsi="Cambria" w:cs="Tahoma"/>
+        </w:rPr>
+        <w:t>, combining spectrum leasing, channel aggregation and hand-offs to improve spectrum utilization, achieving lower user delay and higher throughput</w:t>
+      </w:r>
+    </w:p>
+    <w:p>
+      <w:pPr>
+        <w:spacing w:after="0" w:line="240" w:lineRule="auto"/>
+        <w:ind w:left="360"/>
+        <w:jc w:val="both"/>
+        <w:rPr>
+          <w:rFonts w:ascii="Cambria" w:eastAsia="Times New Roman" w:hAnsi="Cambria" w:cs="Tahoma"/>
+          <w:sz w:val="10"/>
+          <w:szCs w:val="10"/>
+        </w:rPr>
+      </w:pPr>
+    </w:p>
+    <w:p>
+      <w:pPr>
+        <w:spacing w:after="0" w:line="240" w:lineRule="auto"/>
+        <w:jc w:val="distribute"/>
+        <w:rPr>
+          <w:rFonts w:ascii="Cambria" w:eastAsiaTheme="minorEastAsia" w:hAnsi="Cambria" w:cs="Tahoma"/>
+          <w:b/>
+          <w:bCs/>
+          <w:lang w:eastAsia="zh-TW"/>
+        </w:rPr>
+      </w:pPr>
+      <w:r>
+        <w:rPr>
+          <w:rFonts w:ascii="Cambria" w:eastAsiaTheme="minorEastAsia" w:hAnsi="Cambria" w:cs="Tahoma" w:hint="eastAsia"/>
+          <w:b/>
+          <w:bCs/>
+          <w:lang w:eastAsia="zh-TW"/>
+        </w:rPr>
+        <w:t>I</w:t>
+      </w:r>
+      <w:r>
+        <w:rPr>
+          <w:rFonts w:ascii="Cambria" w:eastAsia="Times New Roman" w:hAnsi="Cambria" w:cs="Tahoma"/>
+          <w:b/>
+          <w:bCs/>
+        </w:rPr>
+        <w:t xml:space="preserve">ntelligent </w:t>
+      </w:r>
+      <w:r>
+        <w:rPr>
+          <w:rFonts w:ascii="Cambria" w:eastAsiaTheme="minorEastAsia" w:hAnsi="Cambria" w:cs="Tahoma" w:hint="eastAsia"/>
+          <w:b/>
+          <w:bCs/>
+          <w:lang w:eastAsia="zh-TW"/>
+        </w:rPr>
+        <w:t>C</w:t>
+      </w:r>
+      <w:r>
+        <w:rPr>
+          <w:rFonts w:ascii="Cambria" w:eastAsia="Times New Roman" w:hAnsi="Cambria" w:cs="Tahoma"/>
+          <w:b/>
+          <w:bCs/>
+        </w:rPr>
+        <w:t xml:space="preserve">urtain </w:t>
+      </w:r>
+      <w:r>
+        <w:rPr>
+          <w:rFonts w:ascii="Cambria" w:eastAsiaTheme="minorEastAsia" w:hAnsi="Cambria" w:cs="Tahoma" w:hint="eastAsia"/>
+          <w:b/>
+          <w:bCs/>
+          <w:lang w:eastAsia="zh-TW"/>
+        </w:rPr>
+        <w:t>S</w:t>
+      </w:r>
+      <w:r>
+        <w:rPr>
+          <w:rFonts w:ascii="Cambria" w:eastAsia="Times New Roman" w:hAnsi="Cambria" w:cs="Tahoma"/>
+          <w:b/>
+          <w:bCs/>
+        </w:rPr>
+        <w:t>ystem</w:t>
+      </w:r>
+      <w:r>
+        <w:rPr>
+          <w:rFonts w:ascii="Cambria" w:eastAsia="Times New Roman" w:hAnsi="Cambria" w:cs="Tahoma"/>
+        </w:rPr>
+        <w:t xml:space="preserve"> – </w:t>
+      </w:r>
+      <w:r>
+        <w:rPr>
+          <w:rFonts w:ascii="Cambria" w:eastAsiaTheme="minorEastAsia" w:hAnsi="Cambria" w:cs="Tahoma" w:hint="eastAsia"/>
+          <w:i/>
+          <w:iCs/>
+          <w:lang w:eastAsia="zh-TW"/>
+        </w:rPr>
+        <w:t>U</w:t>
+      </w:r>
+      <w:r>
+        <w:rPr>
+          <w:rFonts w:ascii="Cambria" w:eastAsia="Times New Roman" w:hAnsi="Cambria" w:cs="Tahoma"/>
+          <w:i/>
+          <w:iCs/>
+        </w:rPr>
+        <w:t>ndergraduate</w:t>
+      </w:r>
+      <w:r>
+        <w:rPr>
+          <w:rFonts w:ascii="Cambria" w:eastAsiaTheme="minorEastAsia" w:hAnsi="Cambria" w:cs="Tahoma" w:hint="eastAsia"/>
+          <w:lang w:eastAsia="zh-TW"/>
+        </w:rPr>
+        <w:t xml:space="preserve"> </w:t>
       </w:r>
       <w:r>
         <w:rPr>
@@ -2004,58 +2256,65 @@
           <w:sz w:val="21"/>
           <w:szCs w:val="21"/>
         </w:rPr>
-        <w:t>M.S. Thesis</w:t>
-      </w:r>
-      <w:r>
-        <w:rPr>
-          <w:rFonts w:ascii="Cambria" w:eastAsiaTheme="minorEastAsia" w:hAnsi="Cambria" w:cs="Tahoma" w:hint="eastAsia"/>
-          <w:b/>
-          <w:bCs/>
-          <w:lang w:eastAsia="zh-TW"/>
-        </w:rPr>
-        <w:t xml:space="preserve">    </w:t>
-      </w:r>
-      <w:r>
-        <w:rPr>
-          <w:rFonts w:ascii="Cambria" w:eastAsia="Times New Roman" w:hAnsi="Cambria" w:cs="Tahoma"/>
-          <w:b/>
-          <w:bCs/>
-        </w:rPr>
-        <w:t>Sep</w:t>
-      </w:r>
-      <w:r>
-        <w:rPr>
-          <w:rFonts w:ascii="Cambria" w:eastAsiaTheme="minorEastAsia" w:hAnsi="Cambria" w:cs="Tahoma" w:hint="eastAsia"/>
-          <w:b/>
-          <w:bCs/>
-          <w:lang w:eastAsia="zh-TW"/>
-        </w:rPr>
-        <w:t xml:space="preserve">. </w:t>
-      </w:r>
-      <w:r>
-        <w:rPr>
-          <w:rFonts w:ascii="Cambria" w:eastAsia="Times New Roman" w:hAnsi="Cambria" w:cs="Tahoma"/>
-          <w:b/>
-          <w:bCs/>
-        </w:rPr>
-        <w:t>201</w:t>
-      </w:r>
-      <w:r>
-        <w:rPr>
-          <w:rFonts w:ascii="Cambria" w:eastAsiaTheme="minorEastAsia" w:hAnsi="Cambria" w:cs="Tahoma" w:hint="eastAsia"/>
-          <w:b/>
-          <w:bCs/>
-          <w:lang w:eastAsia="zh-TW"/>
-        </w:rPr>
-        <w:t>9</w:t>
-      </w:r>
-      <w:r>
-        <w:rPr>
-          <w:rFonts w:ascii="Cambria" w:eastAsia="Times New Roman" w:hAnsi="Cambria" w:cs="Tahoma"/>
-          <w:b/>
-          <w:bCs/>
-        </w:rPr>
-        <w:t xml:space="preserve"> – Aug. </w:t>
+        <w:t>Capstone Project</w:t>
+      </w:r>
+      <w:r>
+        <w:rPr>
+          <w:rFonts w:ascii="Cambria" w:eastAsiaTheme="minorEastAsia" w:hAnsi="Cambria" w:cs="Tahoma" w:hint="eastAsia"/>
+          <w:lang w:eastAsia="zh-TW"/>
+        </w:rPr>
+        <w:t xml:space="preserve">                                             </w:t>
+      </w:r>
+      <w:r>
+        <w:rPr>
+          <w:rFonts w:ascii="Cambria" w:eastAsiaTheme="minorEastAsia" w:hAnsi="Cambria" w:cs="Tahoma" w:hint="eastAsia"/>
+          <w:lang w:eastAsia="zh-TW"/>
+        </w:rPr>
+        <w:t xml:space="preserve">                </w:t>
+      </w:r>
+      <w:r>
+        <w:rPr>
+          <w:rFonts w:ascii="Cambria" w:eastAsiaTheme="minorEastAsia" w:hAnsi="Cambria" w:cs="Tahoma"/>
+          <w:b/>
+          <w:bCs/>
+          <w:lang w:eastAsia="zh-TW"/>
+        </w:rPr>
+        <w:t>Jul</w:t>
+      </w:r>
+      <w:r>
+        <w:rPr>
+          <w:rFonts w:ascii="Cambria" w:eastAsiaTheme="minorEastAsia" w:hAnsi="Cambria" w:cs="Tahoma" w:hint="eastAsia"/>
+          <w:b/>
+          <w:bCs/>
+          <w:lang w:eastAsia="zh-TW"/>
+        </w:rPr>
+        <w:t>.</w:t>
+      </w:r>
+      <w:r>
+        <w:rPr>
+          <w:rFonts w:ascii="Cambria" w:eastAsiaTheme="minorEastAsia" w:hAnsi="Cambria" w:cs="Tahoma"/>
+          <w:b/>
+          <w:bCs/>
+          <w:lang w:eastAsia="zh-TW"/>
+        </w:rPr>
+        <w:t xml:space="preserve"> 2016 – </w:t>
+      </w:r>
+      <w:r>
+        <w:rPr>
+          <w:rFonts w:ascii="Cambria" w:eastAsiaTheme="minorEastAsia" w:hAnsi="Cambria" w:cs="Tahoma" w:hint="eastAsia"/>
+          <w:b/>
+          <w:bCs/>
+          <w:lang w:eastAsia="zh-TW"/>
+        </w:rPr>
+        <w:t>Jun</w:t>
+      </w:r>
+      <w:r>
+        <w:rPr>
+          <w:rFonts w:ascii="Cambria" w:eastAsia="Times New Roman" w:hAnsi="Cambria" w:cs="Tahoma"/>
+          <w:b/>
+          <w:bCs/>
+        </w:rPr>
+        <w:t>.</w:t>
       </w:r>
       <w:r>
         <w:rPr>
@@ -2068,21 +2327,56 @@
       </w:r>
       <w:r>
         <w:rPr>
-          <w:rFonts w:ascii="Cambria" w:eastAsia="Times New Roman" w:hAnsi="Cambria" w:cs="Tahoma"/>
-          <w:b/>
-          <w:bCs/>
-        </w:rPr>
-        <w:t>2020</w:t>
-      </w:r>
-    </w:p>
-    <w:p>
-      <w:pPr>
-        <w:spacing w:after="0" w:line="240" w:lineRule="auto"/>
-        <w:jc w:val="both"/>
-        <w:rPr>
-          <w:rFonts w:ascii="Cambria" w:eastAsiaTheme="minorEastAsia" w:hAnsi="Cambria" w:cs="Tahoma"/>
-          <w:b/>
-          <w:bCs/>
+          <w:rFonts w:ascii="Cambria" w:eastAsiaTheme="minorEastAsia" w:hAnsi="Cambria" w:cs="Tahoma"/>
+          <w:b/>
+          <w:bCs/>
+          <w:lang w:eastAsia="zh-TW"/>
+        </w:rPr>
+        <w:t>2017</w:t>
+      </w:r>
+    </w:p>
+    <w:p>
+      <w:pPr>
+        <w:spacing w:after="0" w:line="240" w:lineRule="auto"/>
+        <w:rPr>
+          <w:rFonts w:ascii="Cambria" w:eastAsiaTheme="minorEastAsia" w:hAnsi="Cambria" w:cs="Tahoma"/>
+          <w:lang w:eastAsia="zh-TW"/>
+        </w:rPr>
+      </w:pPr>
+      <w:r>
+        <w:rPr>
+          <w:rFonts w:ascii="Cambria" w:eastAsiaTheme="minorEastAsia" w:hAnsi="Cambria" w:cs="Tahoma"/>
+          <w:lang w:eastAsia="zh-TW"/>
+        </w:rPr>
+        <w:t>Award:</w:t>
+      </w:r>
+      <w:r>
+        <w:rPr>
+          <w:rFonts w:ascii="Cambria" w:eastAsiaTheme="minorEastAsia" w:hAnsi="Cambria" w:cs="Tahoma"/>
+          <w:lang w:eastAsia="zh-TW"/>
+        </w:rPr>
+        <w:t xml:space="preserve"> </w:t>
+      </w:r>
+      <w:r>
+        <w:rPr>
+          <w:rFonts w:ascii="Cambria" w:eastAsiaTheme="minorEastAsia" w:hAnsi="Cambria" w:cs="Tahoma" w:hint="eastAsia"/>
+          <w:lang w:eastAsia="zh-TW"/>
+        </w:rPr>
+        <w:t>f</w:t>
+      </w:r>
+      <w:r>
+        <w:rPr>
+          <w:rFonts w:ascii="Cambria" w:eastAsiaTheme="minorEastAsia" w:hAnsi="Cambria" w:cs="Tahoma"/>
+          <w:lang w:eastAsia="zh-TW"/>
+        </w:rPr>
+        <w:t>irst place in the final project exhibition</w:t>
+      </w:r>
+    </w:p>
+    <w:p>
+      <w:pPr>
+        <w:spacing w:after="0" w:line="240" w:lineRule="auto"/>
+        <w:rPr>
+          <w:rFonts w:ascii="Cambria" w:eastAsiaTheme="minorEastAsia" w:hAnsi="Cambria" w:cs="Tahoma"/>
           <w:sz w:val="2"/>
           <w:szCs w:val="2"/>
           <w:lang w:eastAsia="zh-TW"/>
@@ -2096,290 +2390,6 @@
           <w:numId w:val="3"/>
         </w:numPr>
         <w:spacing w:after="0" w:line="240" w:lineRule="auto"/>
-        <w:jc w:val="both"/>
-        <w:rPr>
-          <w:rFonts w:ascii="Cambria" w:eastAsia="Times New Roman" w:hAnsi="Cambria" w:cs="Tahoma"/>
-        </w:rPr>
-      </w:pPr>
-      <w:r>
-        <w:rPr>
-          <w:rFonts w:ascii="Cambria" w:eastAsia="Times New Roman" w:hAnsi="Cambria" w:cs="Tahoma"/>
-        </w:rPr>
-        <w:t xml:space="preserve">Proposed a </w:t>
-      </w:r>
-      <w:r>
-        <w:rPr>
-          <w:rFonts w:ascii="Cambria" w:eastAsiaTheme="minorEastAsia" w:hAnsi="Cambria" w:cs="Tahoma" w:hint="eastAsia"/>
-          <w:lang w:eastAsia="zh-TW"/>
-        </w:rPr>
-        <w:t xml:space="preserve">novel </w:t>
-      </w:r>
-      <w:r>
-        <w:rPr>
-          <w:rFonts w:ascii="Cambria" w:eastAsia="Times New Roman" w:hAnsi="Cambria" w:cs="Tahoma"/>
-        </w:rPr>
-        <w:t>access mechanism for cognitive radio networks</w:t>
-      </w:r>
-      <w:r>
-        <w:rPr>
-          <w:rFonts w:ascii="Cambria" w:eastAsiaTheme="minorEastAsia" w:hAnsi="Cambria" w:cs="Tahoma" w:hint="eastAsia"/>
-          <w:lang w:eastAsia="zh-TW"/>
-        </w:rPr>
-        <w:t xml:space="preserve"> (CRN)</w:t>
-      </w:r>
-      <w:r>
-        <w:rPr>
-          <w:rFonts w:ascii="Cambria" w:eastAsia="Times New Roman" w:hAnsi="Cambria" w:cs="Tahoma"/>
-        </w:rPr>
-        <w:t>, combining spectrum leasing, channel aggregation and hand-offs to improve spectrum utilization, achieving lower user delay and higher throughput</w:t>
-      </w:r>
-    </w:p>
-    <w:p>
-      <w:pPr>
-        <w:spacing w:after="0" w:line="240" w:lineRule="auto"/>
-        <w:ind w:left="360"/>
-        <w:jc w:val="both"/>
-        <w:rPr>
-          <w:rFonts w:ascii="Cambria" w:eastAsia="Times New Roman" w:hAnsi="Cambria" w:cs="Tahoma"/>
-          <w:sz w:val="10"/>
-          <w:szCs w:val="10"/>
-        </w:rPr>
-      </w:pPr>
-    </w:p>
-    <w:p>
-      <w:pPr>
-        <w:spacing w:after="0" w:line="240" w:lineRule="auto"/>
-        <w:jc w:val="distribute"/>
-        <w:rPr>
-          <w:rFonts w:ascii="Cambria" w:eastAsiaTheme="minorEastAsia" w:hAnsi="Cambria" w:cs="Tahoma"/>
-          <w:b/>
-          <w:bCs/>
-          <w:lang w:eastAsia="zh-TW"/>
-        </w:rPr>
-      </w:pPr>
-      <w:r>
-        <w:rPr>
-          <w:rFonts w:ascii="Cambria" w:eastAsiaTheme="minorEastAsia" w:hAnsi="Cambria" w:cs="Tahoma" w:hint="eastAsia"/>
-          <w:b/>
-          <w:bCs/>
-          <w:lang w:eastAsia="zh-TW"/>
-        </w:rPr>
-        <w:t>I</w:t>
-      </w:r>
-      <w:r>
-        <w:rPr>
-          <w:rFonts w:ascii="Cambria" w:eastAsia="Times New Roman" w:hAnsi="Cambria" w:cs="Tahoma"/>
-          <w:b/>
-          <w:bCs/>
-        </w:rPr>
-        <w:t xml:space="preserve">ntelligent </w:t>
-      </w:r>
-      <w:r>
-        <w:rPr>
-          <w:rFonts w:ascii="Cambria" w:eastAsiaTheme="minorEastAsia" w:hAnsi="Cambria" w:cs="Tahoma" w:hint="eastAsia"/>
-          <w:b/>
-          <w:bCs/>
-          <w:lang w:eastAsia="zh-TW"/>
-        </w:rPr>
-        <w:t>C</w:t>
-      </w:r>
-      <w:r>
-        <w:rPr>
-          <w:rFonts w:ascii="Cambria" w:eastAsia="Times New Roman" w:hAnsi="Cambria" w:cs="Tahoma"/>
-          <w:b/>
-          <w:bCs/>
-        </w:rPr>
-        <w:t xml:space="preserve">urtain </w:t>
-      </w:r>
-      <w:r>
-        <w:rPr>
-          <w:rFonts w:ascii="Cambria" w:eastAsiaTheme="minorEastAsia" w:hAnsi="Cambria" w:cs="Tahoma" w:hint="eastAsia"/>
-          <w:b/>
-          <w:bCs/>
-          <w:lang w:eastAsia="zh-TW"/>
-        </w:rPr>
-        <w:t>S</w:t>
-      </w:r>
-      <w:r>
-        <w:rPr>
-          <w:rFonts w:ascii="Cambria" w:eastAsia="Times New Roman" w:hAnsi="Cambria" w:cs="Tahoma"/>
-          <w:b/>
-          <w:bCs/>
-        </w:rPr>
-        <w:t>ystem</w:t>
-      </w:r>
-      <w:r>
-        <w:rPr>
-          <w:rFonts w:ascii="Cambria" w:eastAsia="Times New Roman" w:hAnsi="Cambria" w:cs="Tahoma"/>
-        </w:rPr>
-        <w:t xml:space="preserve"> – </w:t>
-      </w:r>
-      <w:r>
-        <w:rPr>
-          <w:rFonts w:ascii="Cambria" w:eastAsiaTheme="minorEastAsia" w:hAnsi="Cambria" w:cs="Tahoma" w:hint="eastAsia"/>
-          <w:i/>
-          <w:iCs/>
-          <w:lang w:eastAsia="zh-TW"/>
-        </w:rPr>
-        <w:t>U</w:t>
-      </w:r>
-      <w:r>
-        <w:rPr>
-          <w:rFonts w:ascii="Cambria" w:eastAsia="Times New Roman" w:hAnsi="Cambria" w:cs="Tahoma"/>
-          <w:i/>
-          <w:iCs/>
-        </w:rPr>
-        <w:t>ndergraduate</w:t>
-      </w:r>
-      <w:r>
-        <w:rPr>
-          <w:rFonts w:ascii="Cambria" w:eastAsiaTheme="minorEastAsia" w:hAnsi="Cambria" w:cs="Tahoma" w:hint="eastAsia"/>
-          <w:lang w:eastAsia="zh-TW"/>
-        </w:rPr>
-        <w:t xml:space="preserve"> </w:t>
-      </w:r>
-      <w:r>
-        <w:rPr>
-          <w:rFonts w:ascii="Cambria" w:eastAsia="Times New Roman" w:hAnsi="Cambria" w:cs="Tahoma"/>
-          <w:i/>
-          <w:iCs/>
-          <w:sz w:val="21"/>
-          <w:szCs w:val="21"/>
-        </w:rPr>
-        <w:t>Capstone Project</w:t>
-      </w:r>
-      <w:r>
-        <w:rPr>
-          <w:rFonts w:ascii="Cambria" w:eastAsiaTheme="minorEastAsia" w:hAnsi="Cambria" w:cs="Tahoma" w:hint="eastAsia"/>
-          <w:lang w:eastAsia="zh-TW"/>
-        </w:rPr>
-        <w:t xml:space="preserve">                                             </w:t>
-      </w:r>
-      <w:r>
-        <w:rPr>
-          <w:rFonts w:ascii="Cambria" w:eastAsiaTheme="minorEastAsia" w:hAnsi="Cambria" w:cs="Tahoma" w:hint="eastAsia"/>
-          <w:lang w:eastAsia="zh-TW"/>
-        </w:rPr>
-        <w:t xml:space="preserve">                </w:t>
-      </w:r>
-      <w:r>
-        <w:rPr>
-          <w:rFonts w:ascii="Cambria" w:eastAsiaTheme="minorEastAsia" w:hAnsi="Cambria" w:cs="Tahoma"/>
-          <w:b/>
-          <w:bCs/>
-          <w:lang w:eastAsia="zh-TW"/>
-        </w:rPr>
-        <w:t>Jul</w:t>
-      </w:r>
-      <w:r>
-        <w:rPr>
-          <w:rFonts w:ascii="Cambria" w:eastAsiaTheme="minorEastAsia" w:hAnsi="Cambria" w:cs="Tahoma" w:hint="eastAsia"/>
-          <w:b/>
-          <w:bCs/>
-          <w:lang w:eastAsia="zh-TW"/>
-        </w:rPr>
-        <w:t>.</w:t>
-      </w:r>
-      <w:r>
-        <w:rPr>
-          <w:rFonts w:ascii="Cambria" w:eastAsiaTheme="minorEastAsia" w:hAnsi="Cambria" w:cs="Tahoma"/>
-          <w:b/>
-          <w:bCs/>
-          <w:lang w:eastAsia="zh-TW"/>
-        </w:rPr>
-        <w:t xml:space="preserve"> 2016 – </w:t>
-      </w:r>
-      <w:r>
-        <w:rPr>
-          <w:rFonts w:ascii="Cambria" w:eastAsiaTheme="minorEastAsia" w:hAnsi="Cambria" w:cs="Tahoma" w:hint="eastAsia"/>
-          <w:b/>
-          <w:bCs/>
-          <w:lang w:eastAsia="zh-TW"/>
-        </w:rPr>
-        <w:t>Jun</w:t>
-      </w:r>
-      <w:r>
-        <w:rPr>
-          <w:rFonts w:ascii="Cambria" w:eastAsia="Times New Roman" w:hAnsi="Cambria" w:cs="Tahoma"/>
-          <w:b/>
-          <w:bCs/>
-        </w:rPr>
-        <w:t>.</w:t>
-      </w:r>
-      <w:r>
-        <w:rPr>
-          <w:rFonts w:ascii="Cambria" w:eastAsiaTheme="minorEastAsia" w:hAnsi="Cambria" w:cs="Tahoma" w:hint="eastAsia"/>
-          <w:b/>
-          <w:bCs/>
-          <w:lang w:eastAsia="zh-TW"/>
-        </w:rPr>
-        <w:t xml:space="preserve"> </w:t>
-      </w:r>
-      <w:r>
-        <w:rPr>
-          <w:rFonts w:ascii="Cambria" w:eastAsiaTheme="minorEastAsia" w:hAnsi="Cambria" w:cs="Tahoma"/>
-          <w:b/>
-          <w:bCs/>
-          <w:lang w:eastAsia="zh-TW"/>
-        </w:rPr>
-        <w:t>2017</w:t>
-      </w:r>
-    </w:p>
-    <w:p>
-      <w:pPr>
-        <w:spacing w:after="0" w:line="240" w:lineRule="auto"/>
-        <w:rPr>
-          <w:rFonts w:ascii="Cambria" w:eastAsiaTheme="minorEastAsia" w:hAnsi="Cambria" w:cs="Tahoma"/>
-          <w:lang w:eastAsia="zh-TW"/>
-        </w:rPr>
-      </w:pPr>
-      <w:r>
-        <w:rPr>
-          <w:rFonts w:ascii="Cambria" w:eastAsiaTheme="minorEastAsia" w:hAnsi="Cambria" w:cs="Tahoma"/>
-          <w:lang w:eastAsia="zh-TW"/>
-        </w:rPr>
-        <w:t>Award:</w:t>
-      </w:r>
-      <w:r>
-        <w:rPr>
-          <w:rFonts w:ascii="Cambria" w:eastAsiaTheme="minorEastAsia" w:hAnsi="Cambria" w:cs="Tahoma"/>
-          <w:lang w:eastAsia="zh-TW"/>
-        </w:rPr>
-        <w:t xml:space="preserve"> </w:t>
-      </w:r>
-      <w:r>
-        <w:rPr>
-          <w:rFonts w:ascii="Cambria" w:eastAsiaTheme="minorEastAsia" w:hAnsi="Cambria" w:cs="Tahoma" w:hint="eastAsia"/>
-          <w:lang w:eastAsia="zh-TW"/>
-        </w:rPr>
-        <w:t>f</w:t>
-      </w:r>
-      <w:r>
-        <w:rPr>
-          <w:rFonts w:ascii="Cambria" w:eastAsiaTheme="minorEastAsia" w:hAnsi="Cambria" w:cs="Tahoma"/>
-          <w:lang w:eastAsia="zh-TW"/>
-        </w:rPr>
-        <w:t>irst place in the final project exhibition</w:t>
-      </w:r>
-    </w:p>
-    <w:p>
-      <w:pPr>
-        <w:spacing w:after="0" w:line="240" w:lineRule="auto"/>
-        <w:rPr>
-          <w:rFonts w:ascii="Cambria" w:eastAsiaTheme="minorEastAsia" w:hAnsi="Cambria" w:cs="Tahoma"/>
-          <w:sz w:val="2"/>
-          <w:szCs w:val="2"/>
-          <w:lang w:eastAsia="zh-TW"/>
-        </w:rPr>
-      </w:pPr>
-    </w:p>
-    <w:p>
-      <w:pPr>
-        <w:numPr>
-          <w:ilvl w:val="0"/>
-          <w:numId w:val="3"/>
-        </w:numPr>
-        <w:spacing w:after="0" w:line="240" w:lineRule="auto"/>
         <w:contextualSpacing/>
         <w:jc w:val="both"/>
         <w:rPr>
@@ -2399,7 +2409,7 @@
         </w:rPr>
         <w:t xml:space="preserve"> an intelligent curtain system using </w:t>
       </w:r>
-      <w:hyperlink r:id="rId11" w:history="1">
+      <w:hyperlink r:id="rId13" w:history="1">
         <w:r>
           <w:rPr>
             <w:rStyle w:val="a7"/>
@@ -3046,7 +3056,7 @@
       </w:r>
     </w:p>
     <w:sectPr>
-      <w:headerReference w:type="default" r:id="rId12"/>
+      <w:headerReference w:type="default" r:id="rId14"/>
       <w:pgSz w:w="12240" w:h="15840"/>
       <w:pgMar w:top="720" w:right="720" w:bottom="284" w:left="720" w:header="397" w:footer="720" w:gutter="0"/>
       <w:pgNumType w:start="1"/>
@@ -3152,8 +3162,10 @@
       <w:spacing w:after="120" w:line="192" w:lineRule="auto"/>
       <w:jc w:val="center"/>
       <w:rPr>
-        <w:rFonts w:ascii="Cambria" w:hAnsi="Cambria"/>
-        <w:color w:val="4472C4" w:themeColor="accent1"/>
+        <w:rFonts w:ascii="Cambria" w:hAnsi="Cambria" w:cs="Times New Roman"/>
+        <w:color w:val="0563C1"/>
+        <w:sz w:val="21"/>
+        <w:szCs w:val="21"/>
         <w:u w:val="single"/>
         <w:lang w:eastAsia="zh-TW"/>
       </w:rPr>
@@ -3367,12 +3379,20 @@
           <w:szCs w:val="21"/>
           <w:lang w:eastAsia="zh-TW"/>
         </w:rPr>
-        <w:t xml:space="preserve">Github </w:t>
+        <w:t>Github</w:t>
+      </w:r>
+      <w:r>
+        <w:rPr>
+          <w:rFonts w:ascii="Cambria" w:hAnsi="Cambria" w:cs="Times New Roman"/>
+          <w:sz w:val="21"/>
+          <w:szCs w:val="21"/>
+          <w:lang w:eastAsia="zh-TW"/>
+        </w:rPr>
+        <w:t xml:space="preserve"> </w:t>
       </w:r>
     </w:hyperlink>
     <w:r>
       <w:rPr>
-        <w:rStyle w:val="a7"/>
         <w:rFonts w:ascii="Cambria" w:hAnsi="Cambria" w:cs="Times New Roman"/>
         <w:sz w:val="21"/>
         <w:szCs w:val="21"/>

</xml_diff>